<commit_message>
first two assignments - python programming easy
</commit_message>
<xml_diff>
--- a/Python Programming Basic Assignment/Programming_Assingment1.docx
+++ b/Python Programming Basic Assignment/Programming_Assingment1.docx
@@ -1,6 +1,6 @@
 
 <file path=word/document.xml><?xml version="1.0" encoding="utf-8"?>
-<w:document xmlns:wpc="http://schemas.microsoft.com/office/word/2010/wordprocessingCanvas" xmlns:cx="http://schemas.microsoft.com/office/drawing/2014/chartex" xmlns:cx1="http://schemas.microsoft.com/office/drawing/2015/9/8/chartex" xmlns:mc="http://schemas.openxmlformats.org/markup-compatibility/2006" xmlns:o="urn:schemas-microsoft-com:office:office" xmlns:r="http://schemas.openxmlformats.org/officeDocument/2006/relationships" xmlns:m="http://schemas.openxmlformats.org/officeDocument/2006/math" xmlns:v="urn:schemas-microsoft-com:vml" xmlns:wp14="http://schemas.microsoft.com/office/word/2010/wordprocessingDrawing" xmlns:wp="http://schemas.openxmlformats.org/drawingml/2006/wordprocessingDrawing" xmlns:w10="urn:schemas-microsoft-com:office:word" xmlns:w="http://schemas.openxmlformats.org/wordprocessingml/2006/main" xmlns:w14="http://schemas.microsoft.com/office/word/2010/wordml" xmlns:w15="http://schemas.microsoft.com/office/word/2012/wordml" xmlns:w16se="http://schemas.microsoft.com/office/word/2015/wordml/symex" xmlns:wpg="http://schemas.microsoft.com/office/word/2010/wordprocessingGroup" xmlns:wpi="http://schemas.microsoft.com/office/word/2010/wordprocessingInk" xmlns:wne="http://schemas.microsoft.com/office/word/2006/wordml" xmlns:wps="http://schemas.microsoft.com/office/word/2010/wordprocessingShape" mc:Ignorable="w14 w15 w16se wp14">
+<w:document xmlns:wpc="http://schemas.microsoft.com/office/word/2010/wordprocessingCanvas" xmlns:cx="http://schemas.microsoft.com/office/drawing/2014/chartex" xmlns:cx1="http://schemas.microsoft.com/office/drawing/2015/9/8/chartex" xmlns:cx2="http://schemas.microsoft.com/office/drawing/2015/10/21/chartex" xmlns:cx3="http://schemas.microsoft.com/office/drawing/2016/5/9/chartex" xmlns:cx4="http://schemas.microsoft.com/office/drawing/2016/5/10/chartex" xmlns:cx5="http://schemas.microsoft.com/office/drawing/2016/5/11/chartex" xmlns:cx6="http://schemas.microsoft.com/office/drawing/2016/5/12/chartex" xmlns:cx7="http://schemas.microsoft.com/office/drawing/2016/5/13/chartex" xmlns:cx8="http://schemas.microsoft.com/office/drawing/2016/5/14/chartex" xmlns:mc="http://schemas.openxmlformats.org/markup-compatibility/2006" xmlns:aink="http://schemas.microsoft.com/office/drawing/2016/ink" xmlns:am3d="http://schemas.microsoft.com/office/drawing/2017/model3d" xmlns:o="urn:schemas-microsoft-com:office:office" xmlns:r="http://schemas.openxmlformats.org/officeDocument/2006/relationships" xmlns:m="http://schemas.openxmlformats.org/officeDocument/2006/math" xmlns:v="urn:schemas-microsoft-com:vml" xmlns:wp14="http://schemas.microsoft.com/office/word/2010/wordprocessingDrawing" xmlns:wp="http://schemas.openxmlformats.org/drawingml/2006/wordprocessingDrawing" xmlns:w10="urn:schemas-microsoft-com:office:word" xmlns:w="http://schemas.openxmlformats.org/wordprocessingml/2006/main" xmlns:w14="http://schemas.microsoft.com/office/word/2010/wordml" xmlns:w15="http://schemas.microsoft.com/office/word/2012/wordml" xmlns:w16cex="http://schemas.microsoft.com/office/word/2018/wordml/cex" xmlns:w16cid="http://schemas.microsoft.com/office/word/2016/wordml/cid" xmlns:w16="http://schemas.microsoft.com/office/word/2018/wordml" xmlns:w16sdtdh="http://schemas.microsoft.com/office/word/2020/wordml/sdtdatahash" xmlns:w16se="http://schemas.microsoft.com/office/word/2015/wordml/symex" xmlns:wpg="http://schemas.microsoft.com/office/word/2010/wordprocessingGroup" xmlns:wpi="http://schemas.microsoft.com/office/word/2010/wordprocessingInk" xmlns:wne="http://schemas.microsoft.com/office/word/2006/wordml" xmlns:wps="http://schemas.microsoft.com/office/word/2010/wordprocessingShape" mc:Ignorable="w14 w15 w16se w16cid w16 w16cex w16sdtdh wp14">
   <w:body>
     <w:p>
       <w:pPr>
@@ -20,6 +20,19 @@
     <w:p>
       <w:pPr>
         <w:pStyle w:val="ListParagraph"/>
+      </w:pPr>
+      <w:r>
+        <w:t>print(“Hello Python”)</w:t>
+      </w:r>
+    </w:p>
+    <w:p>
+      <w:pPr>
+        <w:pStyle w:val="ListParagraph"/>
+      </w:pPr>
+    </w:p>
+    <w:p>
+      <w:pPr>
+        <w:pStyle w:val="ListParagraph"/>
         <w:numPr>
           <w:ilvl w:val="0"/>
           <w:numId w:val="1"/>
@@ -29,16 +42,43 @@
         <w:t>Write a Python program to do arithmetical operations</w:t>
       </w:r>
       <w:r>
-        <w:t xml:space="preserve"> addition and </w:t>
-      </w:r>
-      <w:proofErr w:type="gramStart"/>
-      <w:r>
-        <w:t>division.</w:t>
+        <w:t xml:space="preserve"> addition and division.</w:t>
       </w:r>
       <w:r>
         <w:t>?</w:t>
       </w:r>
-      <w:proofErr w:type="gramEnd"/>
+    </w:p>
+    <w:p>
+      <w:pPr>
+        <w:pStyle w:val="ListParagraph"/>
+      </w:pPr>
+      <w:r>
+        <w:t>A = 10</w:t>
+      </w:r>
+    </w:p>
+    <w:p>
+      <w:pPr>
+        <w:pStyle w:val="ListParagraph"/>
+      </w:pPr>
+      <w:r>
+        <w:t>B = 10</w:t>
+      </w:r>
+    </w:p>
+    <w:p>
+      <w:pPr>
+        <w:pStyle w:val="ListParagraph"/>
+      </w:pPr>
+      <w:r>
+        <w:t>print(A+B)</w:t>
+      </w:r>
+    </w:p>
+    <w:p>
+      <w:pPr>
+        <w:pStyle w:val="ListParagraph"/>
+      </w:pPr>
+      <w:r>
+        <w:t>print(A/B)</w:t>
+      </w:r>
     </w:p>
     <w:p>
       <w:pPr>
@@ -58,6 +98,85 @@
     <w:p>
       <w:pPr>
         <w:pStyle w:val="ListParagraph"/>
+      </w:pPr>
+      <w:r>
+        <w:t>a = 2</w:t>
+      </w:r>
+    </w:p>
+    <w:p>
+      <w:r>
+        <w:tab/>
+        <w:t>b = 3</w:t>
+      </w:r>
+    </w:p>
+    <w:p>
+      <w:r>
+        <w:tab/>
+        <w:t>c = 4</w:t>
+      </w:r>
+    </w:p>
+    <w:p>
+      <w:r>
+        <w:tab/>
+      </w:r>
+      <w:r>
+        <w:t xml:space="preserve"># semi perimeter is </w:t>
+      </w:r>
+    </w:p>
+    <w:p>
+      <w:r>
+        <w:tab/>
+        <w:t>s = (</w:t>
+      </w:r>
+      <w:proofErr w:type="spellStart"/>
+      <w:r>
+        <w:t>a+b+c</w:t>
+      </w:r>
+      <w:proofErr w:type="spellEnd"/>
+      <w:r>
+        <w:t>)/2</w:t>
+      </w:r>
+    </w:p>
+    <w:p>
+      <w:r>
+        <w:tab/>
+        <w:t>area = (s*(s-a)*(s-b)*(s-c)) ** 0.5</w:t>
+      </w:r>
+    </w:p>
+    <w:p>
+      <w:r>
+        <w:tab/>
+        <w:t>print(</w:t>
+      </w:r>
+      <w:proofErr w:type="spellStart"/>
+      <w:r>
+        <w:t>f“area</w:t>
+      </w:r>
+      <w:proofErr w:type="spellEnd"/>
+      <w:r>
+        <w:t xml:space="preserve"> of triangle is {area}”)</w:t>
+      </w:r>
+    </w:p>
+    <w:p>
+      <w:r>
+        <w:tab/>
+      </w:r>
+      <w:r>
+        <w:t xml:space="preserve">area of </w:t>
+      </w:r>
+      <w:r>
+        <w:t>triangle</w:t>
+      </w:r>
+      <w:r>
+        <w:t xml:space="preserve"> is </w:t>
+      </w:r>
+      <w:r>
+        <w:t xml:space="preserve"> 2.90</w:t>
+      </w:r>
+    </w:p>
+    <w:p>
+      <w:pPr>
+        <w:pStyle w:val="ListParagraph"/>
         <w:numPr>
           <w:ilvl w:val="0"/>
           <w:numId w:val="1"/>
@@ -73,6 +192,62 @@
     <w:p>
       <w:pPr>
         <w:pStyle w:val="ListParagraph"/>
+      </w:pPr>
+      <w:r>
+        <w:t>A = 10</w:t>
+      </w:r>
+    </w:p>
+    <w:p>
+      <w:pPr>
+        <w:pStyle w:val="ListParagraph"/>
+      </w:pPr>
+      <w:r>
+        <w:t>B = 20</w:t>
+      </w:r>
+    </w:p>
+    <w:p>
+      <w:pPr>
+        <w:pStyle w:val="ListParagraph"/>
+      </w:pPr>
+      <w:r>
+        <w:t>Temp = A</w:t>
+      </w:r>
+    </w:p>
+    <w:p>
+      <w:pPr>
+        <w:pStyle w:val="ListParagraph"/>
+      </w:pPr>
+      <w:r>
+        <w:t>A = B</w:t>
+      </w:r>
+    </w:p>
+    <w:p>
+      <w:pPr>
+        <w:pStyle w:val="ListParagraph"/>
+      </w:pPr>
+      <w:r>
+        <w:t>B = Temp</w:t>
+      </w:r>
+    </w:p>
+    <w:p>
+      <w:pPr>
+        <w:pStyle w:val="ListParagraph"/>
+      </w:pPr>
+      <w:r>
+        <w:t>print(A, B)</w:t>
+      </w:r>
+    </w:p>
+    <w:p>
+      <w:pPr>
+        <w:pStyle w:val="ListParagraph"/>
+      </w:pPr>
+      <w:r>
+        <w:t>20,10</w:t>
+      </w:r>
+    </w:p>
+    <w:p>
+      <w:pPr>
+        <w:pStyle w:val="ListParagraph"/>
         <w:numPr>
           <w:ilvl w:val="0"/>
           <w:numId w:val="1"/>
@@ -84,8 +259,38 @@
       <w:r>
         <w:t>?</w:t>
       </w:r>
-      <w:bookmarkStart w:id="0" w:name="_GoBack"/>
-      <w:bookmarkEnd w:id="0"/>
+    </w:p>
+    <w:p>
+      <w:pPr>
+        <w:pStyle w:val="ListParagraph"/>
+      </w:pPr>
+      <w:r>
+        <w:t>import random</w:t>
+      </w:r>
+    </w:p>
+    <w:p>
+      <w:pPr>
+        <w:pStyle w:val="ListParagraph"/>
+      </w:pPr>
+      <w:r>
+        <w:t xml:space="preserve">a = </w:t>
+      </w:r>
+      <w:proofErr w:type="spellStart"/>
+      <w:r>
+        <w:t>random.random</w:t>
+      </w:r>
+      <w:proofErr w:type="spellEnd"/>
+      <w:r>
+        <w:t>()</w:t>
+      </w:r>
+    </w:p>
+    <w:p>
+      <w:pPr>
+        <w:pStyle w:val="ListParagraph"/>
+      </w:pPr>
+      <w:r>
+        <w:t>print(a)</w:t>
+      </w:r>
     </w:p>
     <w:sectPr>
       <w:pgSz w:w="11906" w:h="16838"/>
@@ -98,7 +303,7 @@
 </file>
 
 <file path=word/numbering.xml><?xml version="1.0" encoding="utf-8"?>
-<w:numbering xmlns:wpc="http://schemas.microsoft.com/office/word/2010/wordprocessingCanvas" xmlns:cx="http://schemas.microsoft.com/office/drawing/2014/chartex" xmlns:cx1="http://schemas.microsoft.com/office/drawing/2015/9/8/chartex" xmlns:mc="http://schemas.openxmlformats.org/markup-compatibility/2006" xmlns:o="urn:schemas-microsoft-com:office:office" xmlns:r="http://schemas.openxmlformats.org/officeDocument/2006/relationships" xmlns:m="http://schemas.openxmlformats.org/officeDocument/2006/math" xmlns:v="urn:schemas-microsoft-com:vml" xmlns:wp14="http://schemas.microsoft.com/office/word/2010/wordprocessingDrawing" xmlns:wp="http://schemas.openxmlformats.org/drawingml/2006/wordprocessingDrawing" xmlns:w10="urn:schemas-microsoft-com:office:word" xmlns:w="http://schemas.openxmlformats.org/wordprocessingml/2006/main" xmlns:w14="http://schemas.microsoft.com/office/word/2010/wordml" xmlns:w15="http://schemas.microsoft.com/office/word/2012/wordml" xmlns:w16se="http://schemas.microsoft.com/office/word/2015/wordml/symex" xmlns:wpg="http://schemas.microsoft.com/office/word/2010/wordprocessingGroup" xmlns:wpi="http://schemas.microsoft.com/office/word/2010/wordprocessingInk" xmlns:wne="http://schemas.microsoft.com/office/word/2006/wordml" xmlns:wps="http://schemas.microsoft.com/office/word/2010/wordprocessingShape" mc:Ignorable="w14 w15 w16se wp14">
+<w:numbering xmlns:wpc="http://schemas.microsoft.com/office/word/2010/wordprocessingCanvas" xmlns:cx="http://schemas.microsoft.com/office/drawing/2014/chartex" xmlns:cx1="http://schemas.microsoft.com/office/drawing/2015/9/8/chartex" xmlns:cx2="http://schemas.microsoft.com/office/drawing/2015/10/21/chartex" xmlns:cx3="http://schemas.microsoft.com/office/drawing/2016/5/9/chartex" xmlns:cx4="http://schemas.microsoft.com/office/drawing/2016/5/10/chartex" xmlns:cx5="http://schemas.microsoft.com/office/drawing/2016/5/11/chartex" xmlns:cx6="http://schemas.microsoft.com/office/drawing/2016/5/12/chartex" xmlns:cx7="http://schemas.microsoft.com/office/drawing/2016/5/13/chartex" xmlns:cx8="http://schemas.microsoft.com/office/drawing/2016/5/14/chartex" xmlns:mc="http://schemas.openxmlformats.org/markup-compatibility/2006" xmlns:aink="http://schemas.microsoft.com/office/drawing/2016/ink" xmlns:am3d="http://schemas.microsoft.com/office/drawing/2017/model3d" xmlns:o="urn:schemas-microsoft-com:office:office" xmlns:r="http://schemas.openxmlformats.org/officeDocument/2006/relationships" xmlns:m="http://schemas.openxmlformats.org/officeDocument/2006/math" xmlns:v="urn:schemas-microsoft-com:vml" xmlns:wp14="http://schemas.microsoft.com/office/word/2010/wordprocessingDrawing" xmlns:wp="http://schemas.openxmlformats.org/drawingml/2006/wordprocessingDrawing" xmlns:w10="urn:schemas-microsoft-com:office:word" xmlns:w="http://schemas.openxmlformats.org/wordprocessingml/2006/main" xmlns:w14="http://schemas.microsoft.com/office/word/2010/wordml" xmlns:w15="http://schemas.microsoft.com/office/word/2012/wordml" xmlns:w16cex="http://schemas.microsoft.com/office/word/2018/wordml/cex" xmlns:w16cid="http://schemas.microsoft.com/office/word/2016/wordml/cid" xmlns:w16="http://schemas.microsoft.com/office/word/2018/wordml" xmlns:w16sdtdh="http://schemas.microsoft.com/office/word/2020/wordml/sdtdatahash" xmlns:w16se="http://schemas.microsoft.com/office/word/2015/wordml/symex" xmlns:wpg="http://schemas.microsoft.com/office/word/2010/wordprocessingGroup" xmlns:wpi="http://schemas.microsoft.com/office/word/2010/wordprocessingInk" xmlns:wne="http://schemas.microsoft.com/office/word/2006/wordml" xmlns:wps="http://schemas.microsoft.com/office/word/2010/wordprocessingShape" mc:Ignorable="w14 w15 w16se w16cid w16 w16cex w16sdtdh wp14">
   <w:abstractNum w:abstractNumId="0" w15:restartNumberingAfterBreak="0">
     <w:nsid w:val="37904ECF"/>
     <w:multiLevelType w:val="hybridMultilevel"/>
@@ -195,7 +400,7 @@
 </file>
 
 <file path=word/styles.xml><?xml version="1.0" encoding="utf-8"?>
-<w:styles xmlns:mc="http://schemas.openxmlformats.org/markup-compatibility/2006" xmlns:r="http://schemas.openxmlformats.org/officeDocument/2006/relationships" xmlns:w="http://schemas.openxmlformats.org/wordprocessingml/2006/main" xmlns:w14="http://schemas.microsoft.com/office/word/2010/wordml" xmlns:w15="http://schemas.microsoft.com/office/word/2012/wordml" xmlns:w16se="http://schemas.microsoft.com/office/word/2015/wordml/symex" mc:Ignorable="w14 w15 w16se">
+<w:styles xmlns:mc="http://schemas.openxmlformats.org/markup-compatibility/2006" xmlns:r="http://schemas.openxmlformats.org/officeDocument/2006/relationships" xmlns:w="http://schemas.openxmlformats.org/wordprocessingml/2006/main" xmlns:w14="http://schemas.microsoft.com/office/word/2010/wordml" xmlns:w15="http://schemas.microsoft.com/office/word/2012/wordml" xmlns:w16cex="http://schemas.microsoft.com/office/word/2018/wordml/cex" xmlns:w16cid="http://schemas.microsoft.com/office/word/2016/wordml/cid" xmlns:w16="http://schemas.microsoft.com/office/word/2018/wordml" xmlns:w16sdtdh="http://schemas.microsoft.com/office/word/2020/wordml/sdtdatahash" xmlns:w16se="http://schemas.microsoft.com/office/word/2015/wordml/symex" mc:Ignorable="w14 w15 w16se w16cid w16 w16cex w16sdtdh">
   <w:docDefaults>
     <w:rPrDefault>
       <w:rPr>
@@ -211,7 +416,7 @@
       </w:pPr>
     </w:pPrDefault>
   </w:docDefaults>
-  <w:latentStyles w:defLockedState="0" w:defUIPriority="99" w:defSemiHidden="0" w:defUnhideWhenUsed="0" w:defQFormat="0" w:count="371">
+  <w:latentStyles w:defLockedState="0" w:defUIPriority="99" w:defSemiHidden="0" w:defUnhideWhenUsed="0" w:defQFormat="0" w:count="376">
     <w:lsdException w:name="Normal" w:uiPriority="0" w:qFormat="1"/>
     <w:lsdException w:name="heading 1" w:uiPriority="9" w:qFormat="1"/>
     <w:lsdException w:name="heading 2" w:semiHidden="1" w:uiPriority="9" w:unhideWhenUsed="1" w:qFormat="1"/>
@@ -317,7 +522,6 @@
     <w:lsdException w:name="HTML Sample" w:semiHidden="1" w:unhideWhenUsed="1"/>
     <w:lsdException w:name="HTML Typewriter" w:semiHidden="1" w:unhideWhenUsed="1"/>
     <w:lsdException w:name="HTML Variable" w:semiHidden="1" w:unhideWhenUsed="1"/>
-    <w:lsdException w:name="Normal Table" w:semiHidden="1" w:unhideWhenUsed="1"/>
     <w:lsdException w:name="annotation subject" w:semiHidden="1" w:unhideWhenUsed="1"/>
     <w:lsdException w:name="No List" w:semiHidden="1" w:unhideWhenUsed="1"/>
     <w:lsdException w:name="Outline List 1" w:semiHidden="1" w:unhideWhenUsed="1"/>
@@ -360,11 +564,8 @@
     <w:lsdException w:name="Table Contemporary" w:semiHidden="1" w:unhideWhenUsed="1"/>
     <w:lsdException w:name="Table Elegant" w:semiHidden="1" w:unhideWhenUsed="1"/>
     <w:lsdException w:name="Table Professional" w:semiHidden="1" w:unhideWhenUsed="1"/>
-    <w:lsdException w:name="Table Subtle 1" w:semiHidden="1" w:unhideWhenUsed="1"/>
     <w:lsdException w:name="Table Subtle 2" w:semiHidden="1" w:unhideWhenUsed="1"/>
     <w:lsdException w:name="Table Web 1" w:semiHidden="1" w:unhideWhenUsed="1"/>
-    <w:lsdException w:name="Table Web 2" w:semiHidden="1" w:unhideWhenUsed="1"/>
-    <w:lsdException w:name="Table Web 3" w:semiHidden="1" w:unhideWhenUsed="1"/>
     <w:lsdException w:name="Balloon Text" w:semiHidden="1" w:unhideWhenUsed="1"/>
     <w:lsdException w:name="Table Grid" w:uiPriority="39"/>
     <w:lsdException w:name="Table Theme" w:semiHidden="1" w:unhideWhenUsed="1"/>
@@ -583,6 +784,11 @@
     <w:lsdException w:name="List Table 5 Dark Accent 6" w:uiPriority="50"/>
     <w:lsdException w:name="List Table 6 Colorful Accent 6" w:uiPriority="51"/>
     <w:lsdException w:name="List Table 7 Colorful Accent 6" w:uiPriority="52"/>
+    <w:lsdException w:name="Mention" w:semiHidden="1" w:unhideWhenUsed="1"/>
+    <w:lsdException w:name="Smart Hyperlink" w:semiHidden="1" w:unhideWhenUsed="1"/>
+    <w:lsdException w:name="Hashtag" w:semiHidden="1" w:unhideWhenUsed="1"/>
+    <w:lsdException w:name="Unresolved Mention" w:semiHidden="1" w:unhideWhenUsed="1"/>
+    <w:lsdException w:name="Smart Link" w:semiHidden="1" w:unhideWhenUsed="1"/>
   </w:latentStyles>
   <w:style w:type="paragraph" w:default="1" w:styleId="Normal">
     <w:name w:val="Normal"/>

</xml_diff>